<commit_message>
add section on hardware
</commit_message>
<xml_diff>
--- a/uploads/miller-2019spring-composingdigitalmedia-syllabus-except-grading-contract.docx
+++ b/uploads/miller-2019spring-composingdigitalmedia-syllabus-except-grading-contract.docx
@@ -95,8 +95,13 @@
       <w:r>
         <w:tab/>
       </w:r>
-      <w:r>
-        <w:t>EngCmp 0</w:t>
+      <w:proofErr w:type="spellStart"/>
+      <w:r>
+        <w:t>EngCmp</w:t>
+      </w:r>
+      <w:proofErr w:type="spellEnd"/>
+      <w:r>
+        <w:t xml:space="preserve"> 0</w:t>
       </w:r>
       <w:r>
         <w:t>61</w:t>
@@ -153,11 +158,16 @@
       <w:r>
         <w:t xml:space="preserve">, </w:t>
       </w:r>
+      <w:proofErr w:type="spellStart"/>
       <w:r>
         <w:t>Tu</w:t>
       </w:r>
       <w:r>
-        <w:t xml:space="preserve">Th </w:t>
+        <w:t>Th</w:t>
+      </w:r>
+      <w:proofErr w:type="spellEnd"/>
+      <w:r>
+        <w:t xml:space="preserve"> </w:t>
       </w:r>
       <w:r>
         <w:t>9:30-10:45am</w:t>
@@ -197,9 +207,11 @@
       <w:r>
         <w:t xml:space="preserve">office hours: </w:t>
       </w:r>
+      <w:proofErr w:type="spellStart"/>
       <w:r>
         <w:t>Tu</w:t>
       </w:r>
+      <w:proofErr w:type="spellEnd"/>
       <w:r>
         <w:t xml:space="preserve"> </w:t>
       </w:r>
@@ -737,16 +749,10 @@
     </w:p>
     <w:p/>
     <w:p/>
-    <w:p>
-      <w:bookmarkStart w:id="0" w:name="_GoBack"/>
-      <w:bookmarkEnd w:id="0"/>
-    </w:p>
+    <w:p/>
     <w:p>
       <w:pPr>
         <w:pStyle w:val="Heading2"/>
-        <w:tabs>
-          <w:tab w:val="num" w:pos="0"/>
-        </w:tabs>
       </w:pPr>
       <w:r>
         <w:t>Course Description</w:t>
@@ -829,10 +835,7 @@
       </w:pPr>
       <w:r>
         <w:lastRenderedPageBreak/>
-        <w:t xml:space="preserve">Assigned </w:t>
-      </w:r>
-      <w:r>
-        <w:t>Texts</w:t>
+        <w:t>Required Materials</w:t>
       </w:r>
     </w:p>
     <w:p>
@@ -872,7 +875,7 @@
         <w:pStyle w:val="Heading2"/>
       </w:pPr>
       <w:r>
-        <w:t>Assigned Software</w:t>
+        <w:t>Software</w:t>
       </w:r>
     </w:p>
     <w:p>
@@ -926,6 +929,7 @@
           <w:b/>
         </w:rPr>
       </w:pPr>
+      <w:proofErr w:type="spellStart"/>
       <w:r>
         <w:rPr>
           <w:rFonts w:ascii="Times New Roman" w:hAnsi="Times New Roman"/>
@@ -933,6 +937,7 @@
         </w:rPr>
         <w:t>Git</w:t>
       </w:r>
+      <w:proofErr w:type="spellEnd"/>
       <w:r>
         <w:rPr>
           <w:rFonts w:ascii="Times New Roman" w:hAnsi="Times New Roman"/>
@@ -1011,7 +1016,27 @@
         <w:rPr>
           <w:rFonts w:ascii="Times New Roman" w:hAnsi="Times New Roman"/>
         </w:rPr>
-        <w:t>Windows users may wish to install Git for Windows.</w:t>
+        <w:t xml:space="preserve">Windows users may wish to install </w:t>
+      </w:r>
+      <w:proofErr w:type="spellStart"/>
+      <w:r>
+        <w:rPr>
+          <w:rFonts w:ascii="Times New Roman" w:hAnsi="Times New Roman"/>
+        </w:rPr>
+        <w:t>Git</w:t>
+      </w:r>
+      <w:r>
+        <w:rPr>
+          <w:rFonts w:ascii="Times New Roman" w:hAnsi="Times New Roman"/>
+        </w:rPr>
+        <w:t>Bash</w:t>
+      </w:r>
+      <w:proofErr w:type="spellEnd"/>
+      <w:r>
+        <w:rPr>
+          <w:rFonts w:ascii="Times New Roman" w:hAnsi="Times New Roman"/>
+        </w:rPr>
+        <w:t>.</w:t>
       </w:r>
     </w:p>
     <w:p>
@@ -1221,7 +1246,21 @@
         <w:rPr>
           <w:rFonts w:ascii="Times New Roman" w:hAnsi="Times New Roman"/>
         </w:rPr>
-        <w:t xml:space="preserve">natives like Notepad++ (for Windows) and TextWrangler (for Mac) are acceptable, but you </w:t>
+        <w:t xml:space="preserve">natives like Notepad++ (for Windows) and </w:t>
+      </w:r>
+      <w:proofErr w:type="spellStart"/>
+      <w:r>
+        <w:rPr>
+          <w:rFonts w:ascii="Times New Roman" w:hAnsi="Times New Roman"/>
+        </w:rPr>
+        <w:t>TextWrangler</w:t>
+      </w:r>
+      <w:proofErr w:type="spellEnd"/>
+      <w:r>
+        <w:rPr>
+          <w:rFonts w:ascii="Times New Roman" w:hAnsi="Times New Roman"/>
+        </w:rPr>
+        <w:t xml:space="preserve"> (for Mac) are acceptable, but you </w:t>
       </w:r>
       <w:r>
         <w:rPr>
@@ -1262,14 +1301,16 @@
         </w:rPr>
         <w:t>end downloading these at your earliest convenience</w:t>
       </w:r>
-    </w:p>
-    <w:p>
-      <w:pPr>
-        <w:rPr>
-          <w:bCs/>
-          <w:smallCaps/>
-          <w:kern w:val="32"/>
-          <w:sz w:val="26"/>
+      <w:r>
+        <w:rPr>
+          <w:szCs w:val="24"/>
+        </w:rPr>
+        <w:t>.</w:t>
+      </w:r>
+    </w:p>
+    <w:p>
+      <w:pPr>
+        <w:rPr>
           <w:szCs w:val="24"/>
         </w:rPr>
       </w:pPr>
@@ -1277,7 +1318,88 @@
     <w:p>
       <w:pPr>
         <w:pStyle w:val="Heading2"/>
-      </w:pPr>
+        <w:tabs>
+          <w:tab w:val="clear" w:pos="0"/>
+        </w:tabs>
+      </w:pPr>
+      <w:r>
+        <w:t>Hardware</w:t>
+      </w:r>
+    </w:p>
+    <w:p>
+      <w:pPr>
+        <w:rPr>
+          <w:szCs w:val="24"/>
+        </w:rPr>
+      </w:pPr>
+      <w:r>
+        <w:rPr>
+          <w:szCs w:val="24"/>
+        </w:rPr>
+        <w:t xml:space="preserve">I will ask you to make original sound recordings </w:t>
+      </w:r>
+      <w:r>
+        <w:rPr>
+          <w:szCs w:val="24"/>
+        </w:rPr>
+        <w:t>and take original photographs. If you have a cell phone of recent vintage, that should cover your basic needs. If not, you can borrow equipment from the digital media program. Talk to me if you have any questions.</w:t>
+      </w:r>
+    </w:p>
+    <w:p>
+      <w:pPr>
+        <w:rPr>
+          <w:szCs w:val="24"/>
+        </w:rPr>
+      </w:pPr>
+    </w:p>
+    <w:p>
+      <w:pPr>
+        <w:rPr>
+          <w:szCs w:val="24"/>
+        </w:rPr>
+      </w:pPr>
+      <w:r>
+        <w:rPr>
+          <w:szCs w:val="24"/>
+        </w:rPr>
+        <w:t>In addition</w:t>
+      </w:r>
+      <w:r>
+        <w:rPr>
+          <w:szCs w:val="24"/>
+        </w:rPr>
+        <w:t xml:space="preserve">, </w:t>
+      </w:r>
+      <w:r>
+        <w:rPr>
+          <w:b/>
+          <w:szCs w:val="24"/>
+        </w:rPr>
+        <w:t>you’re going to want headphones</w:t>
+      </w:r>
+      <w:r>
+        <w:rPr>
+          <w:szCs w:val="24"/>
+        </w:rPr>
+        <w:t>, pretty often: our first unit deals with sound, and beyond that, we’ll have some days where we’ll work independently in the computer lab, and you might well want some sonic isolation from your surroundings even in non-aural units.</w:t>
+      </w:r>
+    </w:p>
+    <w:p>
+      <w:pPr>
+        <w:rPr>
+          <w:szCs w:val="24"/>
+        </w:rPr>
+      </w:pPr>
+    </w:p>
+    <w:p>
+      <w:pPr>
+        <w:pStyle w:val="Heading2"/>
+      </w:pPr>
+      <w:r>
+        <w:br w:type="column"/>
+      </w:r>
+      <w:bookmarkStart w:id="0" w:name="_GoBack"/>
+      <w:bookmarkEnd w:id="0"/>
       <w:r>
         <w:t>C</w:t>
       </w:r>
@@ -2034,7 +2156,20 @@
         <w:rPr>
           <w:rFonts w:ascii="Times New Roman" w:hAnsi="Times New Roman" w:cs="Times New Roman"/>
         </w:rPr>
-        <w:t>I’m very excited for this course. But also a little anxious. You see, I’ve spent much of my adult life thinking about how to do things with words – first as a poet, carving language into art; then as a compositionist, teaching academic writing and thinking; and more recently in my role as a digital researcher, where I work with the words and syntax of programming languages... often, to organize and study other people’s words. I’m comfortable with that kind of text, that alphanumeric text.</w:t>
+        <w:t xml:space="preserve">I’m very excited for this course. But also a little anxious. You see, I’ve spent much of my adult life thinking about how to do things with words – first as a poet, carving language into art; then as a compositionist, teaching academic writing and thinking; and more recently in my role as a digital researcher, where I work with the words and syntax of programming languages... often, to organize and study other people’s words. I’m comfortable with that kind of text, that </w:t>
+      </w:r>
+      <w:r>
+        <w:rPr>
+          <w:rFonts w:ascii="Times New Roman" w:hAnsi="Times New Roman" w:cs="Times New Roman"/>
+          <w:i/>
+        </w:rPr>
+        <w:t>alphanumeric</w:t>
+      </w:r>
+      <w:r>
+        <w:rPr>
+          <w:rFonts w:ascii="Times New Roman" w:hAnsi="Times New Roman" w:cs="Times New Roman"/>
+        </w:rPr>
+        <w:t xml:space="preserve"> text.</w:t>
       </w:r>
     </w:p>
     <w:p>
@@ -2073,11 +2208,46 @@
           <w:rFonts w:ascii="Times New Roman" w:hAnsi="Times New Roman" w:cs="Times New Roman"/>
         </w:rPr>
         <w:lastRenderedPageBreak/>
-        <w:t>move beyond words into aural and visual modes? The vocabulary we build here, at the start of class, will carry through the semester as a set of lenses, shaping what we pay attention to. In this first unit, rather than build a particular object, we’ll get used to using version control software with our writing, which is to say, we’ll keep track of what’s changing from microdraft to microdraft</w:t>
+        <w:t xml:space="preserve">move beyond words into aural and visual modes? The vocabulary we build here, at the start of class, will carry through the semester as a set of lenses, shaping what we pay attention to. In this first unit, rather than build a particular object, we’ll get used to using </w:t>
       </w:r>
       <w:r>
         <w:rPr>
           <w:rFonts w:ascii="Times New Roman" w:hAnsi="Times New Roman" w:cs="Times New Roman"/>
+          <w:i/>
+        </w:rPr>
+        <w:t>version control software</w:t>
+      </w:r>
+      <w:r>
+        <w:rPr>
+          <w:rFonts w:ascii="Times New Roman" w:hAnsi="Times New Roman" w:cs="Times New Roman"/>
+        </w:rPr>
+        <w:t xml:space="preserve"> with our writing, which is to say, we’ll keep track of what’s changing from </w:t>
+      </w:r>
+      <w:proofErr w:type="spellStart"/>
+      <w:r>
+        <w:rPr>
+          <w:rFonts w:ascii="Times New Roman" w:hAnsi="Times New Roman" w:cs="Times New Roman"/>
+        </w:rPr>
+        <w:t>microdraft</w:t>
+      </w:r>
+      <w:proofErr w:type="spellEnd"/>
+      <w:r>
+        <w:rPr>
+          <w:rFonts w:ascii="Times New Roman" w:hAnsi="Times New Roman" w:cs="Times New Roman"/>
+        </w:rPr>
+        <w:t xml:space="preserve"> to </w:t>
+      </w:r>
+      <w:proofErr w:type="spellStart"/>
+      <w:r>
+        <w:rPr>
+          <w:rFonts w:ascii="Times New Roman" w:hAnsi="Times New Roman" w:cs="Times New Roman"/>
+        </w:rPr>
+        <w:t>microdraft</w:t>
+      </w:r>
+      <w:proofErr w:type="spellEnd"/>
+      <w:r>
+        <w:rPr>
+          <w:rFonts w:ascii="Times New Roman" w:hAnsi="Times New Roman" w:cs="Times New Roman"/>
         </w:rPr>
         <w:t>.</w:t>
       </w:r>
@@ -2097,7 +2267,49 @@
         <w:rPr>
           <w:rFonts w:ascii="Times New Roman" w:hAnsi="Times New Roman" w:cs="Times New Roman"/>
         </w:rPr>
-        <w:t>he tools we’ll use here are Git and GitHub, which were developed for computer programming, but are adaptable to any kind of digital composing. In fact, GitHub is how we'll be hosting nearly all the materials for this course, including our discussion forum and your projects-in-progress.</w:t>
+        <w:t xml:space="preserve">he tools we’ll use here are </w:t>
+      </w:r>
+      <w:proofErr w:type="spellStart"/>
+      <w:r>
+        <w:rPr>
+          <w:rFonts w:ascii="Times New Roman" w:hAnsi="Times New Roman" w:cs="Times New Roman"/>
+        </w:rPr>
+        <w:t>Git</w:t>
+      </w:r>
+      <w:proofErr w:type="spellEnd"/>
+      <w:r>
+        <w:rPr>
+          <w:rFonts w:ascii="Times New Roman" w:hAnsi="Times New Roman" w:cs="Times New Roman"/>
+        </w:rPr>
+        <w:t xml:space="preserve"> and </w:t>
+      </w:r>
+      <w:proofErr w:type="spellStart"/>
+      <w:r>
+        <w:rPr>
+          <w:rFonts w:ascii="Times New Roman" w:hAnsi="Times New Roman" w:cs="Times New Roman"/>
+        </w:rPr>
+        <w:t>GitHub</w:t>
+      </w:r>
+      <w:proofErr w:type="spellEnd"/>
+      <w:r>
+        <w:rPr>
+          <w:rFonts w:ascii="Times New Roman" w:hAnsi="Times New Roman" w:cs="Times New Roman"/>
+        </w:rPr>
+        <w:t xml:space="preserve">, which were developed for computer programming, but are adaptable to any kind of digital composing. In fact, </w:t>
+      </w:r>
+      <w:proofErr w:type="spellStart"/>
+      <w:r>
+        <w:rPr>
+          <w:rFonts w:ascii="Times New Roman" w:hAnsi="Times New Roman" w:cs="Times New Roman"/>
+        </w:rPr>
+        <w:t>GitHub</w:t>
+      </w:r>
+      <w:proofErr w:type="spellEnd"/>
+      <w:r>
+        <w:rPr>
+          <w:rFonts w:ascii="Times New Roman" w:hAnsi="Times New Roman" w:cs="Times New Roman"/>
+        </w:rPr>
+        <w:t xml:space="preserve"> is how we'll be hosting nearly all the materials for this course, including our discussion forum and your projects-in-progress.</w:t>
       </w:r>
       <w:r>
         <w:rPr>
@@ -2119,7 +2331,35 @@
         <w:rPr>
           <w:rFonts w:ascii="Times New Roman" w:hAnsi="Times New Roman" w:cs="Times New Roman"/>
         </w:rPr>
-        <w:t>The second unit is focused on soundwriting; it adds a layer of simultaneity by allowing several audio tracks to play at once (as opposed to the single linearity of prose text). We'll take a little tour of our sonic neighborhood to practice paying attention to the sounds of the spaces around us, and the stories those sounds tell, sometimes below the level of conscious awareness. The major project for this unit is a soundscape narrative of your own design, whether documentary, fictional, or even science-fictional: I'll ask you to record and rearrange the sounds that surround you, using Audacity as our tool of choice.</w:t>
+        <w:t xml:space="preserve">The second unit is focused on </w:t>
+      </w:r>
+      <w:proofErr w:type="spellStart"/>
+      <w:r>
+        <w:rPr>
+          <w:rFonts w:ascii="Times New Roman" w:hAnsi="Times New Roman" w:cs="Times New Roman"/>
+          <w:i/>
+        </w:rPr>
+        <w:t>soundwriting</w:t>
+      </w:r>
+      <w:proofErr w:type="spellEnd"/>
+      <w:r>
+        <w:rPr>
+          <w:rFonts w:ascii="Times New Roman" w:hAnsi="Times New Roman" w:cs="Times New Roman"/>
+        </w:rPr>
+        <w:t xml:space="preserve">; it adds a layer of simultaneity by allowing several audio tracks to play at once (as opposed to the single linearity of prose text). We'll take a little tour of our sonic neighborhood to practice paying attention to the sounds of the spaces around us, and the stories those sounds tell, sometimes below the level of conscious awareness. The major project for this unit is a </w:t>
+      </w:r>
+      <w:r>
+        <w:rPr>
+          <w:rFonts w:ascii="Times New Roman" w:hAnsi="Times New Roman" w:cs="Times New Roman"/>
+          <w:i/>
+        </w:rPr>
+        <w:t xml:space="preserve">soundscape narrative </w:t>
+      </w:r>
+      <w:r>
+        <w:rPr>
+          <w:rFonts w:ascii="Times New Roman" w:hAnsi="Times New Roman" w:cs="Times New Roman"/>
+        </w:rPr>
+        <w:t>of your own design, whether documentary, fictional, or even science-fictional: I'll ask you to record and rearrange the sounds that surround you, using Audacity as our tool of choice.</w:t>
       </w:r>
     </w:p>
     <w:p>
@@ -2135,11 +2375,33 @@
         <w:rPr>
           <w:rFonts w:ascii="Times New Roman" w:hAnsi="Times New Roman" w:cs="Times New Roman"/>
         </w:rPr>
-        <w:t xml:space="preserve">Unit three moves into visual rhetorics, adding multiple layers of depth to our x-y grid, even as </w:t>
+        <w:t xml:space="preserve">Unit three moves into </w:t>
       </w:r>
       <w:r>
         <w:rPr>
           <w:rFonts w:ascii="Times New Roman" w:hAnsi="Times New Roman" w:cs="Times New Roman"/>
+          <w:i/>
+        </w:rPr>
+        <w:t xml:space="preserve">visual </w:t>
+      </w:r>
+      <w:proofErr w:type="spellStart"/>
+      <w:r>
+        <w:rPr>
+          <w:rFonts w:ascii="Times New Roman" w:hAnsi="Times New Roman" w:cs="Times New Roman"/>
+          <w:i/>
+        </w:rPr>
+        <w:t>rhetorics</w:t>
+      </w:r>
+      <w:proofErr w:type="spellEnd"/>
+      <w:r>
+        <w:rPr>
+          <w:rFonts w:ascii="Times New Roman" w:hAnsi="Times New Roman" w:cs="Times New Roman"/>
+        </w:rPr>
+        <w:t xml:space="preserve">, adding multiple layers of depth to our x-y grid, even as </w:t>
+      </w:r>
+      <w:r>
+        <w:rPr>
+          <w:rFonts w:ascii="Times New Roman" w:hAnsi="Times New Roman" w:cs="Times New Roman"/>
         </w:rPr>
         <w:t xml:space="preserve">that grid becomes more spatial, dropping </w:t>
       </w:r>
@@ -2159,7 +2421,20 @@
         <w:rPr>
           <w:rFonts w:ascii="Times New Roman" w:hAnsi="Times New Roman" w:cs="Times New Roman"/>
         </w:rPr>
-        <w:t>I had to sacrifice something in designing this course.) The major project in this unit is a kind of collage, but one which makes an argument through its juxtaposition of images and text. Though some of you may have some experience with Photoshop, I'd like us all to try GIMP this time around: it's nearly as powerful, and because it's free, you'll be able to keep using it easily after graduation.</w:t>
+        <w:t xml:space="preserve">I had to sacrifice something in designing this course.) The major project in this unit is a kind of </w:t>
+      </w:r>
+      <w:r>
+        <w:rPr>
+          <w:rFonts w:ascii="Times New Roman" w:hAnsi="Times New Roman" w:cs="Times New Roman"/>
+          <w:i/>
+        </w:rPr>
+        <w:t>collage</w:t>
+      </w:r>
+      <w:r>
+        <w:rPr>
+          <w:rFonts w:ascii="Times New Roman" w:hAnsi="Times New Roman" w:cs="Times New Roman"/>
+        </w:rPr>
+        <w:t>, but one which makes an argument through its juxtaposition of images and text. Though some of you may have some experience with Photoshop, I'd like us all to try GIMP this time around: it's nearly as powerful, and because it's free, you'll be able to keep using it easily after graduation.</w:t>
       </w:r>
     </w:p>
     <w:p>
@@ -2192,26 +2467,61 @@
       <w:r>
         <w:rPr>
           <w:rFonts w:ascii="Times New Roman" w:hAnsi="Times New Roman" w:cs="Times New Roman"/>
+          <w:i/>
         </w:rPr>
         <w:t>responsive</w:t>
       </w:r>
       <w:r>
         <w:rPr>
           <w:rFonts w:ascii="Times New Roman" w:hAnsi="Times New Roman" w:cs="Times New Roman"/>
-        </w:rPr>
-        <w:t xml:space="preserve"> websites more or less from scratch. If you've never worked with markup languages before, don't worry; I know an </w:t>
+          <w:i/>
+        </w:rPr>
+        <w:t xml:space="preserve"> websites</w:t>
       </w:r>
       <w:r>
         <w:rPr>
           <w:rFonts w:ascii="Times New Roman" w:hAnsi="Times New Roman" w:cs="Times New Roman"/>
         </w:rPr>
+        <w:t xml:space="preserve"> more or less from scratch. If you've never worked with </w:t>
+      </w:r>
+      <w:r>
+        <w:rPr>
+          <w:rFonts w:ascii="Times New Roman" w:hAnsi="Times New Roman" w:cs="Times New Roman"/>
+          <w:i/>
+        </w:rPr>
+        <w:t>markup languages</w:t>
+      </w:r>
+      <w:r>
+        <w:rPr>
+          <w:rFonts w:ascii="Times New Roman" w:hAnsi="Times New Roman" w:cs="Times New Roman"/>
+        </w:rPr>
+        <w:t xml:space="preserve"> before, don't worry; I know an </w:t>
+      </w:r>
+      <w:r>
+        <w:rPr>
+          <w:rFonts w:ascii="Times New Roman" w:hAnsi="Times New Roman" w:cs="Times New Roman"/>
+        </w:rPr>
         <w:t>excellent</w:t>
       </w:r>
       <w:r>
         <w:rPr>
           <w:rFonts w:ascii="Times New Roman" w:hAnsi="Times New Roman" w:cs="Times New Roman"/>
         </w:rPr>
-        <w:t xml:space="preserve"> tutorial. As for tools, there are many excellent markup-sensitive text editors out there, but if you don't have a preference, I recommend the cross-platform Atom. (Just don't use a word processor like MS Word or even LibreOffice, which would add a lot of junk code behind the scenes.)</w:t>
+        <w:t xml:space="preserve"> tutorial. As for tools, there are many excellent markup-sensitive text editors out there, but if you don't have a preference, I recommend the cross-platform Atom. (Just don't use a word processor like MS Word or even </w:t>
+      </w:r>
+      <w:proofErr w:type="spellStart"/>
+      <w:r>
+        <w:rPr>
+          <w:rFonts w:ascii="Times New Roman" w:hAnsi="Times New Roman" w:cs="Times New Roman"/>
+        </w:rPr>
+        <w:t>LibreOffice</w:t>
+      </w:r>
+      <w:proofErr w:type="spellEnd"/>
+      <w:r>
+        <w:rPr>
+          <w:rFonts w:ascii="Times New Roman" w:hAnsi="Times New Roman" w:cs="Times New Roman"/>
+        </w:rPr>
+        <w:t>, which would add a lot of junk code behind the scenes.)</w:t>
       </w:r>
     </w:p>
     <w:p>
@@ -2234,7 +2544,21 @@
           <w:rFonts w:ascii="Times New Roman" w:hAnsi="Times New Roman" w:cs="Times New Roman"/>
         </w:rPr>
         <w:lastRenderedPageBreak/>
-        <w:t>have to sacrifice their own vision out of deference to the team. With branching games, you can explore multiple possibilities, allowing for multiple play-throughs with alternate endings!</w:t>
+        <w:t>have to sacrifice their own vision out of deference to the team. With branching games, you can explore multiple possibilities, allowing for multiple play-</w:t>
+      </w:r>
+      <w:proofErr w:type="spellStart"/>
+      <w:r>
+        <w:rPr>
+          <w:rFonts w:ascii="Times New Roman" w:hAnsi="Times New Roman" w:cs="Times New Roman"/>
+        </w:rPr>
+        <w:t>throughs</w:t>
+      </w:r>
+      <w:proofErr w:type="spellEnd"/>
+      <w:r>
+        <w:rPr>
+          <w:rFonts w:ascii="Times New Roman" w:hAnsi="Times New Roman" w:cs="Times New Roman"/>
+        </w:rPr>
+        <w:t xml:space="preserve"> with alternate endings!</w:t>
       </w:r>
     </w:p>
     <w:p>
@@ -2354,7 +2678,21 @@
         <w:rPr>
           <w:rFonts w:ascii="Times New Roman" w:hAnsi="Times New Roman" w:cs="Times New Roman"/>
         </w:rPr>
-        <w:t>to keep making choices, and making new things. As composition scholar Doug Hesse put it, you can’t learn to play piano just by reading about the piano; why should we expect any differently about writing, in any form?</w:t>
+        <w:t xml:space="preserve">to keep making choices, and making new things. As composition scholar Doug </w:t>
+      </w:r>
+      <w:proofErr w:type="spellStart"/>
+      <w:r>
+        <w:rPr>
+          <w:rFonts w:ascii="Times New Roman" w:hAnsi="Times New Roman" w:cs="Times New Roman"/>
+        </w:rPr>
+        <w:t>Hesse</w:t>
+      </w:r>
+      <w:proofErr w:type="spellEnd"/>
+      <w:r>
+        <w:rPr>
+          <w:rFonts w:ascii="Times New Roman" w:hAnsi="Times New Roman" w:cs="Times New Roman"/>
+        </w:rPr>
+        <w:t xml:space="preserve"> put it, you can’t learn to play piano just by reading about the piano; why should we expect any differently about writing, in any form?</w:t>
       </w:r>
     </w:p>
     <w:p>
@@ -2479,9 +2817,6 @@
     <w:p>
       <w:pPr>
         <w:pStyle w:val="Heading2"/>
-        <w:tabs>
-          <w:tab w:val="num" w:pos="0"/>
-        </w:tabs>
       </w:pPr>
       <w:r>
         <w:br w:type="page"/>
@@ -3291,11 +3626,19 @@
         </w:rPr>
         <w:t xml:space="preserve"> </w:t>
       </w:r>
-      <w:r>
-        <w:rPr>
-          <w:szCs w:val="24"/>
-        </w:rPr>
-        <w:t>Nordenberg Hall, offers Psychological Services and Sexual Assault Services (412-648-7930) (8:30 am-5:00 pm, Monday-Friday) or (412-648-7856) (after 5 pm, Monday-Friday or on weekends).</w:t>
+      <w:proofErr w:type="spellStart"/>
+      <w:r>
+        <w:rPr>
+          <w:szCs w:val="24"/>
+        </w:rPr>
+        <w:t>Nordenberg</w:t>
+      </w:r>
+      <w:proofErr w:type="spellEnd"/>
+      <w:r>
+        <w:rPr>
+          <w:szCs w:val="24"/>
+        </w:rPr>
+        <w:t xml:space="preserve"> Hall, offers Psychological Services and Sexual Assault Services (412-648-7930) (8:30 am-5:00 pm, Monday-Friday) or (412-648-7856) (after 5 pm, Monday-Friday or on weekends).</w:t>
       </w:r>
       <w:r>
         <w:rPr>
@@ -3586,9 +3929,6 @@
     <w:p>
       <w:pPr>
         <w:pStyle w:val="Heading2"/>
-        <w:tabs>
-          <w:tab w:val="num" w:pos="0"/>
-        </w:tabs>
       </w:pPr>
     </w:p>
     <w:p>
@@ -3620,8 +3960,13 @@
         <w:tab/>
       </w:r>
       <w:r>
-        <w:t>Soundscapes and Soundwriting</w:t>
-      </w:r>
+        <w:t xml:space="preserve">Soundscapes and </w:t>
+      </w:r>
+      <w:proofErr w:type="spellStart"/>
+      <w:r>
+        <w:t>Soundwriting</w:t>
+      </w:r>
+      <w:proofErr w:type="spellEnd"/>
       <w:r>
         <w:tab/>
       </w:r>
@@ -3637,7 +3982,15 @@
         <w:tab/>
       </w:r>
       <w:r>
-        <w:t>Visual Rhetorics and Argument</w:t>
+        <w:t xml:space="preserve">Visual </w:t>
+      </w:r>
+      <w:proofErr w:type="spellStart"/>
+      <w:r>
+        <w:t>Rhetorics</w:t>
+      </w:r>
+      <w:proofErr w:type="spellEnd"/>
+      <w:r>
+        <w:t xml:space="preserve"> and Argument</w:t>
       </w:r>
       <w:r>
         <w:tab/>
@@ -3652,7 +4005,14 @@
       </w:r>
       <w:r>
         <w:tab/>
-        <w:t>Webslinging with Markup</w:t>
+      </w:r>
+      <w:proofErr w:type="spellStart"/>
+      <w:r>
+        <w:t>Webslinging</w:t>
+      </w:r>
+      <w:proofErr w:type="spellEnd"/>
+      <w:r>
+        <w:t xml:space="preserve"> with Markup</w:t>
       </w:r>
       <w:r>
         <w:tab/>
@@ -3718,9 +4078,6 @@
     <w:p>
       <w:pPr>
         <w:pStyle w:val="Heading2"/>
-        <w:tabs>
-          <w:tab w:val="num" w:pos="0"/>
-        </w:tabs>
       </w:pPr>
       <w:r>
         <w:t xml:space="preserve">Unit I: </w:t>
@@ -3853,8 +4210,16 @@
         <w:rPr>
           <w:sz w:val="22"/>
         </w:rPr>
-        <w:t>Read Sorapure</w:t>
-      </w:r>
+        <w:t xml:space="preserve">Read </w:t>
+      </w:r>
+      <w:proofErr w:type="spellStart"/>
+      <w:r>
+        <w:rPr>
+          <w:sz w:val="22"/>
+        </w:rPr>
+        <w:t>Sorapure</w:t>
+      </w:r>
+      <w:proofErr w:type="spellEnd"/>
       <w:r>
         <w:rPr>
           <w:sz w:val="22"/>
@@ -3871,8 +4236,16 @@
         <w:rPr>
           <w:sz w:val="22"/>
         </w:rPr>
-        <w:t>ciples of New Media: Or, Playing Lev Manovich</w:t>
-      </w:r>
+        <w:t xml:space="preserve">ciples of New Media: Or, Playing Lev </w:t>
+      </w:r>
+      <w:proofErr w:type="spellStart"/>
+      <w:r>
+        <w:rPr>
+          <w:sz w:val="22"/>
+        </w:rPr>
+        <w:t>Manovich</w:t>
+      </w:r>
+      <w:proofErr w:type="spellEnd"/>
       <w:r>
         <w:rPr>
           <w:sz w:val="22"/>
@@ -3936,8 +4309,16 @@
         <w:rPr>
           <w:sz w:val="22"/>
         </w:rPr>
-        <w:t>atch Wesch</w:t>
-      </w:r>
+        <w:t xml:space="preserve">atch </w:t>
+      </w:r>
+      <w:proofErr w:type="spellStart"/>
+      <w:r>
+        <w:rPr>
+          <w:sz w:val="22"/>
+        </w:rPr>
+        <w:t>Wesch</w:t>
+      </w:r>
+      <w:proofErr w:type="spellEnd"/>
       <w:r>
         <w:rPr>
           <w:sz w:val="22"/>
@@ -4176,11 +4557,33 @@
         </w:rPr>
         <w:t>the YouTube videos “</w:t>
       </w:r>
-      <w:r>
-        <w:rPr>
-          <w:sz w:val="22"/>
-        </w:rPr>
-        <w:t>Git and GitHub for Poets,</w:t>
+      <w:proofErr w:type="spellStart"/>
+      <w:r>
+        <w:rPr>
+          <w:sz w:val="22"/>
+        </w:rPr>
+        <w:t>Git</w:t>
+      </w:r>
+      <w:proofErr w:type="spellEnd"/>
+      <w:r>
+        <w:rPr>
+          <w:sz w:val="22"/>
+        </w:rPr>
+        <w:t xml:space="preserve"> and </w:t>
+      </w:r>
+      <w:proofErr w:type="spellStart"/>
+      <w:r>
+        <w:rPr>
+          <w:sz w:val="22"/>
+        </w:rPr>
+        <w:t>GitHub</w:t>
+      </w:r>
+      <w:proofErr w:type="spellEnd"/>
+      <w:r>
+        <w:rPr>
+          <w:sz w:val="22"/>
+        </w:rPr>
+        <w:t xml:space="preserve"> for Poets,</w:t>
       </w:r>
       <w:r>
         <w:rPr>
@@ -4216,7 +4619,35 @@
         <w:rPr>
           <w:sz w:val="22"/>
         </w:rPr>
-        <w:t>Install Git if you don’t have it already. On a Mac, you’ll want to use Homebrew to install, which may require installing Homebrew first. On Windows, you’ll probably want GitBash.</w:t>
+        <w:t xml:space="preserve">Install </w:t>
+      </w:r>
+      <w:proofErr w:type="spellStart"/>
+      <w:r>
+        <w:rPr>
+          <w:sz w:val="22"/>
+        </w:rPr>
+        <w:t>Git</w:t>
+      </w:r>
+      <w:proofErr w:type="spellEnd"/>
+      <w:r>
+        <w:rPr>
+          <w:sz w:val="22"/>
+        </w:rPr>
+        <w:t xml:space="preserve"> if you don’t have it already. On a Mac, you’ll want to use Homebrew to install, which may require installing Homebrew first. On Windows, you’ll probably want </w:t>
+      </w:r>
+      <w:proofErr w:type="spellStart"/>
+      <w:r>
+        <w:rPr>
+          <w:sz w:val="22"/>
+        </w:rPr>
+        <w:t>GitBash</w:t>
+      </w:r>
+      <w:proofErr w:type="spellEnd"/>
+      <w:r>
+        <w:rPr>
+          <w:sz w:val="22"/>
+        </w:rPr>
+        <w:t>.</w:t>
       </w:r>
     </w:p>
     <w:p>
@@ -4470,13 +4901,29 @@
           <w:i/>
           <w:sz w:val="22"/>
         </w:rPr>
-        <w:t>rest of these lessons and homeworks online, as we go, but here</w:t>
-      </w:r>
+        <w:t xml:space="preserve">rest of these lessons and </w:t>
+      </w:r>
+      <w:proofErr w:type="spellStart"/>
       <w:r>
         <w:rPr>
           <w:i/>
           <w:sz w:val="22"/>
         </w:rPr>
+        <w:t>homeworks</w:t>
+      </w:r>
+      <w:proofErr w:type="spellEnd"/>
+      <w:r>
+        <w:rPr>
+          <w:i/>
+          <w:sz w:val="22"/>
+        </w:rPr>
+        <w:t xml:space="preserve"> online, as we go, but here</w:t>
+      </w:r>
+      <w:r>
+        <w:rPr>
+          <w:i/>
+          <w:sz w:val="22"/>
+        </w:rPr>
         <w:t xml:space="preserve"> are the essential dates:</w:t>
       </w:r>
     </w:p>
@@ -4484,16 +4931,18 @@
     <w:p>
       <w:pPr>
         <w:pStyle w:val="Heading2"/>
-        <w:tabs>
-          <w:tab w:val="num" w:pos="0"/>
-        </w:tabs>
       </w:pPr>
       <w:r>
         <w:t xml:space="preserve">Unit II: </w:t>
       </w:r>
       <w:r>
-        <w:t>Soundscapes and Soundwriting</w:t>
-      </w:r>
+        <w:t xml:space="preserve">Soundscapes and </w:t>
+      </w:r>
+      <w:proofErr w:type="spellStart"/>
+      <w:r>
+        <w:t>Soundwriting</w:t>
+      </w:r>
+      <w:proofErr w:type="spellEnd"/>
     </w:p>
     <w:p>
       <w:pPr>
@@ -4540,17 +4989,34 @@
       </w:pPr>
     </w:p>
     <w:p>
-      <w:r>
-        <w:t>Th 1/17</w:t>
+      <w:proofErr w:type="spellStart"/>
+      <w:r>
+        <w:t>Th</w:t>
+      </w:r>
+      <w:proofErr w:type="spellEnd"/>
+      <w:r>
+        <w:t xml:space="preserve"> 1/17</w:t>
       </w:r>
       <w:r>
         <w:tab/>
-        <w:t>Soundwalk. Let me know as soon as possible if you have to be absent.</w:t>
-      </w:r>
-    </w:p>
-    <w:p>
-      <w:r>
-        <w:t>Tu 1/22</w:t>
+      </w:r>
+      <w:proofErr w:type="spellStart"/>
+      <w:r>
+        <w:t>Soundwalk</w:t>
+      </w:r>
+      <w:proofErr w:type="spellEnd"/>
+      <w:r>
+        <w:t>. Let me know as soon as possible if you have to be absent.</w:t>
+      </w:r>
+    </w:p>
+    <w:p>
+      <w:proofErr w:type="spellStart"/>
+      <w:r>
+        <w:t>Tu</w:t>
+      </w:r>
+      <w:proofErr w:type="spellEnd"/>
+      <w:r>
+        <w:t xml:space="preserve"> 1/22</w:t>
       </w:r>
       <w:r>
         <w:tab/>
@@ -4566,8 +5032,13 @@
       </w:r>
     </w:p>
     <w:p>
-      <w:r>
-        <w:t>Th 1/24</w:t>
+      <w:proofErr w:type="spellStart"/>
+      <w:r>
+        <w:t>Th</w:t>
+      </w:r>
+      <w:proofErr w:type="spellEnd"/>
+      <w:r>
+        <w:t xml:space="preserve"> 1/24</w:t>
       </w:r>
       <w:r>
         <w:tab/>
@@ -4586,8 +5057,13 @@
       </w:r>
     </w:p>
     <w:p>
-      <w:r>
-        <w:t>Tu 1/29</w:t>
+      <w:proofErr w:type="spellStart"/>
+      <w:r>
+        <w:t>Tu</w:t>
+      </w:r>
+      <w:proofErr w:type="spellEnd"/>
+      <w:r>
+        <w:t xml:space="preserve"> 1/29</w:t>
       </w:r>
       <w:r>
         <w:tab/>
@@ -4603,12 +5079,14 @@
       </w:r>
     </w:p>
     <w:p>
+      <w:proofErr w:type="spellStart"/>
       <w:r>
         <w:t>T</w:t>
       </w:r>
       <w:r>
         <w:t>u</w:t>
       </w:r>
+      <w:proofErr w:type="spellEnd"/>
       <w:r>
         <w:t xml:space="preserve"> </w:t>
       </w:r>
@@ -4644,7 +5122,15 @@
         <w:t xml:space="preserve">Unit III: </w:t>
       </w:r>
       <w:r>
-        <w:t>Visual Rhetorics and Argument</w:t>
+        <w:t xml:space="preserve">Visual </w:t>
+      </w:r>
+      <w:proofErr w:type="spellStart"/>
+      <w:r>
+        <w:t>Rhetorics</w:t>
+      </w:r>
+      <w:proofErr w:type="spellEnd"/>
+      <w:r>
+        <w:t xml:space="preserve"> and Argument</w:t>
       </w:r>
     </w:p>
     <w:p>
@@ -4680,11 +5166,16 @@
       </w:pPr>
     </w:p>
     <w:p>
+      <w:proofErr w:type="spellStart"/>
       <w:r>
         <w:t>T</w:t>
       </w:r>
       <w:r>
-        <w:t>u 2/12</w:t>
+        <w:t>u</w:t>
+      </w:r>
+      <w:proofErr w:type="spellEnd"/>
+      <w:r>
+        <w:t xml:space="preserve"> 2/12</w:t>
       </w:r>
       <w:r>
         <w:tab/>
@@ -4694,11 +5185,16 @@
       </w:r>
     </w:p>
     <w:p>
+      <w:proofErr w:type="spellStart"/>
       <w:r>
         <w:t>T</w:t>
       </w:r>
       <w:r>
-        <w:t xml:space="preserve">h 2/14 </w:t>
+        <w:t>h</w:t>
+      </w:r>
+      <w:proofErr w:type="spellEnd"/>
+      <w:r>
+        <w:t xml:space="preserve"> 2/14 </w:t>
       </w:r>
       <w:r>
         <w:tab/>
@@ -4706,8 +5202,13 @@
       </w:r>
     </w:p>
     <w:p>
-      <w:r>
-        <w:t xml:space="preserve">Tu </w:t>
+      <w:proofErr w:type="spellStart"/>
+      <w:r>
+        <w:t>Tu</w:t>
+      </w:r>
+      <w:proofErr w:type="spellEnd"/>
+      <w:r>
+        <w:t xml:space="preserve"> </w:t>
       </w:r>
       <w:r>
         <w:t>2</w:t>
@@ -4726,8 +5227,13 @@
       </w:r>
     </w:p>
     <w:p>
-      <w:r>
-        <w:t xml:space="preserve">Tu </w:t>
+      <w:proofErr w:type="spellStart"/>
+      <w:r>
+        <w:t>Tu</w:t>
+      </w:r>
+      <w:proofErr w:type="spellEnd"/>
+      <w:r>
+        <w:t xml:space="preserve"> </w:t>
       </w:r>
       <w:r>
         <w:t>2/26</w:t>
@@ -4748,7 +5254,23 @@
         <w:pStyle w:val="Heading2"/>
       </w:pPr>
       <w:r>
-        <w:t>Unit IV: Webslinging (html+css markup)</w:t>
+        <w:t xml:space="preserve">Unit IV: </w:t>
+      </w:r>
+      <w:proofErr w:type="spellStart"/>
+      <w:r>
+        <w:t>Webslinging</w:t>
+      </w:r>
+      <w:proofErr w:type="spellEnd"/>
+      <w:r>
+        <w:t xml:space="preserve"> (</w:t>
+      </w:r>
+      <w:proofErr w:type="spellStart"/>
+      <w:r>
+        <w:t>html+css</w:t>
+      </w:r>
+      <w:proofErr w:type="spellEnd"/>
+      <w:r>
+        <w:t xml:space="preserve"> markup)</w:t>
       </w:r>
     </w:p>
     <w:p>
@@ -4791,38 +5313,66 @@
         <w:rPr>
           <w:i/>
         </w:rPr>
-        <w:t>html and css</w:t>
-      </w:r>
+        <w:t xml:space="preserve">html and </w:t>
+      </w:r>
+      <w:proofErr w:type="spellStart"/>
       <w:r>
         <w:rPr>
           <w:i/>
         </w:rPr>
+        <w:t>css</w:t>
+      </w:r>
+      <w:proofErr w:type="spellEnd"/>
+      <w:r>
+        <w:rPr>
+          <w:i/>
+        </w:rPr>
         <w:t xml:space="preserve"> files.</w:t>
       </w:r>
     </w:p>
     <w:p>
-      <w:r>
-        <w:t xml:space="preserve">Tu </w:t>
-      </w:r>
-      <w:r>
-        <w:t>3/5</w:t>
+      <w:proofErr w:type="spellStart"/>
+      <w:r>
+        <w:t>Tu</w:t>
+      </w:r>
+      <w:proofErr w:type="spellEnd"/>
+      <w:r>
+        <w:t xml:space="preserve"> 3/5</w:t>
       </w:r>
       <w:r>
         <w:tab/>
       </w:r>
       <w:r>
         <w:tab/>
-      </w:r>
-      <w:r>
-        <w:t xml:space="preserve">Web portfolio </w:t>
-      </w:r>
-      <w:r>
-        <w:t>proposal due</w:t>
-      </w:r>
-    </w:p>
-    <w:p>
-      <w:r>
-        <w:t xml:space="preserve">Th </w:t>
+        <w:t>Web portfolio proposal due</w:t>
+      </w:r>
+    </w:p>
+    <w:p>
+      <w:proofErr w:type="spellStart"/>
+      <w:r>
+        <w:t>Th</w:t>
+      </w:r>
+      <w:proofErr w:type="spellEnd"/>
+      <w:r>
+        <w:t xml:space="preserve"> 3/7</w:t>
+      </w:r>
+      <w:r>
+        <w:tab/>
+        <w:t xml:space="preserve"> </w:t>
+      </w:r>
+      <w:r>
+        <w:tab/>
+        <w:t>Web portfolio preview due</w:t>
+      </w:r>
+    </w:p>
+    <w:p>
+      <w:proofErr w:type="spellStart"/>
+      <w:r>
+        <w:t>Tu</w:t>
+      </w:r>
+      <w:proofErr w:type="spellEnd"/>
+      <w:r>
+        <w:t xml:space="preserve"> </w:t>
       </w:r>
       <w:r>
         <w:t>3</w:t>
@@ -4831,53 +5381,23 @@
         <w:t>/</w:t>
       </w:r>
       <w:r>
-        <w:t>7</w:t>
+        <w:t>19</w:t>
       </w:r>
       <w:r>
         <w:tab/>
       </w:r>
       <w:r>
-        <w:t xml:space="preserve"> </w:t>
-      </w:r>
-      <w:r>
-        <w:tab/>
-      </w:r>
-      <w:r>
-        <w:t xml:space="preserve">Web portfolio </w:t>
-      </w:r>
-      <w:r>
-        <w:t>preview due</w:t>
-      </w:r>
-    </w:p>
-    <w:p>
-      <w:r>
-        <w:t xml:space="preserve">Tu </w:t>
-      </w:r>
-      <w:r>
-        <w:t>3</w:t>
-      </w:r>
-      <w:r>
-        <w:t>/</w:t>
-      </w:r>
-      <w:r>
-        <w:t>19</w:t>
-      </w:r>
-      <w:r>
-        <w:tab/>
-      </w:r>
-      <w:r>
         <w:t>Web portfolio full draft due</w:t>
       </w:r>
     </w:p>
     <w:p>
-      <w:r>
-        <w:t xml:space="preserve">Tu </w:t>
-      </w:r>
-      <w:r>
-        <w:t>3</w:t>
-      </w:r>
-      <w:r>
-        <w:t>/26</w:t>
+      <w:proofErr w:type="spellStart"/>
+      <w:r>
+        <w:t>Tu</w:t>
+      </w:r>
+      <w:proofErr w:type="spellEnd"/>
+      <w:r>
+        <w:t xml:space="preserve"> 3/26</w:t>
       </w:r>
       <w:r>
         <w:tab/>
@@ -4890,12 +5410,25 @@
         <w:pStyle w:val="Heading2"/>
       </w:pPr>
       <w:r>
-        <w:t>Unit V: Collaborative Composing (deadlines t.b.d.)</w:t>
-      </w:r>
-    </w:p>
-    <w:p>
-      <w:r>
-        <w:t>Th 4/18</w:t>
+        <w:t xml:space="preserve">Unit V: Collaborative Composing (deadlines </w:t>
+      </w:r>
+      <w:proofErr w:type="spellStart"/>
+      <w:r>
+        <w:t>t.b.d</w:t>
+      </w:r>
+      <w:proofErr w:type="spellEnd"/>
+      <w:r>
+        <w:t>.)</w:t>
+      </w:r>
+    </w:p>
+    <w:p>
+      <w:proofErr w:type="spellStart"/>
+      <w:r>
+        <w:t>Th</w:t>
+      </w:r>
+      <w:proofErr w:type="spellEnd"/>
+      <w:r>
+        <w:t xml:space="preserve"> 4/18</w:t>
       </w:r>
       <w:r>
         <w:tab/>
@@ -5039,7 +5572,7 @@
         <w:noProof/>
         <w:sz w:val="20"/>
       </w:rPr>
-      <w:t>2</w:t>
+      <w:t>7</w:t>
     </w:r>
     <w:r>
       <w:rPr>
@@ -5216,7 +5749,7 @@
   <w:abstractNum w:abstractNumId="0">
     <w:nsid w:val="FFFFFF1D"/>
     <w:multiLevelType w:val="multilevel"/>
-    <w:tmpl w:val="1BEA37AE"/>
+    <w:tmpl w:val="380CA05A"/>
     <w:lvl w:ilvl="0">
       <w:start w:val="1"/>
       <w:numFmt w:val="bullet"/>
@@ -8412,6 +8945,36 @@
   </w:num>
   <w:num w:numId="22">
     <w:abstractNumId w:val="0"/>
+  </w:num>
+  <w:num w:numId="23">
+    <w:abstractNumId w:val="1"/>
+    <w:lvlOverride w:ilvl="0">
+      <w:startOverride w:val="1"/>
+    </w:lvlOverride>
+    <w:lvlOverride w:ilvl="1">
+      <w:startOverride w:val="1"/>
+    </w:lvlOverride>
+    <w:lvlOverride w:ilvl="2">
+      <w:startOverride w:val="1"/>
+    </w:lvlOverride>
+    <w:lvlOverride w:ilvl="3">
+      <w:startOverride w:val="1"/>
+    </w:lvlOverride>
+    <w:lvlOverride w:ilvl="4">
+      <w:startOverride w:val="1"/>
+    </w:lvlOverride>
+    <w:lvlOverride w:ilvl="5">
+      <w:startOverride w:val="1"/>
+    </w:lvlOverride>
+    <w:lvlOverride w:ilvl="6">
+      <w:startOverride w:val="1"/>
+    </w:lvlOverride>
+    <w:lvlOverride w:ilvl="7">
+      <w:startOverride w:val="1"/>
+    </w:lvlOverride>
+    <w:lvlOverride w:ilvl="8">
+      <w:startOverride w:val="1"/>
+    </w:lvlOverride>
   </w:num>
   <w:numIdMacAtCleanup w:val="20"/>
 </w:numbering>
@@ -8620,9 +9183,6 @@
       <w:numPr>
         <w:numId w:val="1"/>
       </w:numPr>
-      <w:tabs>
-        <w:tab w:val="clear" w:pos="0"/>
-      </w:tabs>
       <w:suppressAutoHyphens/>
       <w:outlineLvl w:val="1"/>
     </w:pPr>
@@ -9112,9 +9672,6 @@
       <w:numPr>
         <w:numId w:val="1"/>
       </w:numPr>
-      <w:tabs>
-        <w:tab w:val="clear" w:pos="0"/>
-      </w:tabs>
       <w:suppressAutoHyphens/>
       <w:outlineLvl w:val="1"/>
     </w:pPr>
@@ -9726,7 +10283,7 @@
 </file>
 
 <file path=customXml/itemProps1.xml><?xml version="1.0" encoding="utf-8"?>
-<ds:datastoreItem xmlns:ds="http://schemas.openxmlformats.org/officeDocument/2006/customXml" ds:itemID="{D0A594CC-C824-6447-BC3F-E66587ACE08F}">
+<ds:datastoreItem xmlns:ds="http://schemas.openxmlformats.org/officeDocument/2006/customXml" ds:itemID="{28202BD0-0EA8-5F4B-BEC6-77A1D7F502AC}">
   <ds:schemaRefs>
     <ds:schemaRef ds:uri="http://schemas.openxmlformats.org/officeDocument/2006/bibliography"/>
   </ds:schemaRefs>

</xml_diff>